<commit_message>
Made maps, finalized manuscript
</commit_message>
<xml_diff>
--- a/Submission/Brandletal_UAE_CoverLetter_NEE.docx
+++ b/Submission/Brandletal_UAE_CoverLetter_NEE.docx
@@ -152,7 +152,22 @@
           <w:rFonts w:ascii="Garamond" w:hAnsi="Garamond"/>
           <w:szCs w:val="24"/>
         </w:rPr>
-        <w:t>TBA, 2020</w:t>
+        <w:t>January 14</w:t>
+      </w:r>
+      <w:r>
+        <w:rPr>
+          <w:rFonts w:ascii="Garamond" w:hAnsi="Garamond"/>
+          <w:szCs w:val="24"/>
+          <w:vertAlign w:val="superscript"/>
+        </w:rPr>
+        <w:t>th</w:t>
+      </w:r>
+      <w:r>
+        <w:rPr>
+          <w:rFonts w:ascii="Garamond" w:hAnsi="Garamond"/>
+          <w:szCs w:val="24"/>
+        </w:rPr>
+        <w:t>, 2020</w:t>
       </w:r>
     </w:p>
     <w:p>
@@ -308,7 +323,43 @@
           <w:bCs/>
           <w:szCs w:val="24"/>
         </w:rPr>
-        <w:t>Energetic requirements of extreme temperatures reduce biodiversity and functioning in cryptobenthic coral reef fish communities</w:t>
+        <w:t xml:space="preserve">Energetic </w:t>
+      </w:r>
+      <w:r>
+        <w:rPr>
+          <w:rFonts w:ascii="Garamond" w:hAnsi="Garamond"/>
+          <w:b/>
+          <w:bCs/>
+          <w:szCs w:val="24"/>
+        </w:rPr>
+        <w:t>demands</w:t>
+      </w:r>
+      <w:r>
+        <w:rPr>
+          <w:rFonts w:ascii="Garamond" w:hAnsi="Garamond"/>
+          <w:b/>
+          <w:bCs/>
+          <w:szCs w:val="24"/>
+        </w:rPr>
+        <w:t xml:space="preserve"> </w:t>
+      </w:r>
+      <w:r>
+        <w:rPr>
+          <w:rFonts w:ascii="Garamond" w:hAnsi="Garamond"/>
+          <w:b/>
+          <w:bCs/>
+          <w:szCs w:val="24"/>
+        </w:rPr>
+        <w:t xml:space="preserve">of extreme temperatures reduce cryptobenthic coral reef fish </w:t>
+      </w:r>
+      <w:r>
+        <w:rPr>
+          <w:rFonts w:ascii="Garamond" w:hAnsi="Garamond"/>
+          <w:b/>
+          <w:bCs/>
+          <w:szCs w:val="24"/>
+        </w:rPr>
+        <w:t>biodiversity and functioning</w:t>
       </w:r>
       <w:r>
         <w:rPr>
@@ -356,30 +407,47 @@
         </w:rPr>
         <w:t>n</w:t>
       </w:r>
-      <w:bookmarkStart w:id="0" w:name="_GoBack"/>
-      <w:bookmarkEnd w:id="0"/>
-      <w:r>
-        <w:rPr>
-          <w:rFonts w:ascii="Garamond" w:hAnsi="Garamond"/>
-          <w:szCs w:val="24"/>
-        </w:rPr>
-        <w:t xml:space="preserve"> era of intensifying anthropogenic influence, understanding nature’s responses to changing conditions is critical. Altered abiotic conditions primarily affect organismal </w:t>
-      </w:r>
-      <w:proofErr w:type="gramStart"/>
-      <w:r>
-        <w:rPr>
-          <w:rFonts w:ascii="Garamond" w:hAnsi="Garamond"/>
-          <w:szCs w:val="24"/>
-        </w:rPr>
-        <w:t>physiology, but</w:t>
-      </w:r>
-      <w:proofErr w:type="gramEnd"/>
-      <w:r>
-        <w:rPr>
-          <w:rFonts w:ascii="Garamond" w:hAnsi="Garamond"/>
-          <w:szCs w:val="24"/>
-        </w:rPr>
-        <w:t xml:space="preserve"> may cascade through levels of biological organization to ultimately shape community assembly and ecosystem functioning. </w:t>
+      <w:r>
+        <w:rPr>
+          <w:rFonts w:ascii="Garamond" w:hAnsi="Garamond"/>
+          <w:szCs w:val="24"/>
+        </w:rPr>
+        <w:t xml:space="preserve"> era of intensifying </w:t>
+      </w:r>
+      <w:r>
+        <w:rPr>
+          <w:rFonts w:ascii="Garamond" w:hAnsi="Garamond"/>
+          <w:szCs w:val="24"/>
+        </w:rPr>
+        <w:t>human impact</w:t>
+      </w:r>
+      <w:r>
+        <w:rPr>
+          <w:rFonts w:ascii="Garamond" w:hAnsi="Garamond"/>
+          <w:szCs w:val="24"/>
+        </w:rPr>
+        <w:t>, understanding nature’s responses to changing conditions is critical. Altered abiotic conditions primarily affect organismal physiology, but</w:t>
+      </w:r>
+      <w:r>
+        <w:rPr>
+          <w:rFonts w:ascii="Garamond" w:hAnsi="Garamond"/>
+          <w:szCs w:val="24"/>
+        </w:rPr>
+        <w:t xml:space="preserve"> </w:t>
+      </w:r>
+      <w:r>
+        <w:rPr>
+          <w:rFonts w:ascii="Garamond" w:hAnsi="Garamond"/>
+          <w:szCs w:val="24"/>
+        </w:rPr>
+        <w:t>they</w:t>
+      </w:r>
+      <w:r>
+        <w:rPr>
+          <w:rFonts w:ascii="Garamond" w:hAnsi="Garamond"/>
+          <w:szCs w:val="24"/>
+        </w:rPr>
+        <w:t xml:space="preserve"> may cascade through levels of biological organization to shape community assembly and ecosystem functioning. </w:t>
       </w:r>
     </w:p>
     <w:p>
@@ -416,14 +484,56 @@
           <w:rFonts w:ascii="Garamond" w:hAnsi="Garamond"/>
           <w:szCs w:val="24"/>
         </w:rPr>
-        <w:t xml:space="preserve"> to more than 500 million people globally. </w:t>
-      </w:r>
-      <w:r>
-        <w:rPr>
-          <w:rFonts w:ascii="Garamond" w:hAnsi="Garamond"/>
-          <w:szCs w:val="24"/>
-        </w:rPr>
-        <w:t>While reef-building corals are highly susceptible to rising temperatures, recent research has suggested that reef fishes, the primary fisheries resource that reefs provide, may be able to cope with warmer oceans through transgenerational adaptation. Instead, the loss of live coral habitat is generally cited as a primary reason for concern.</w:t>
+        <w:t xml:space="preserve"> to more than 500 million people </w:t>
+      </w:r>
+      <w:r>
+        <w:rPr>
+          <w:rFonts w:ascii="Garamond" w:hAnsi="Garamond"/>
+          <w:szCs w:val="24"/>
+        </w:rPr>
+        <w:t>worldwide</w:t>
+      </w:r>
+      <w:r>
+        <w:rPr>
+          <w:rFonts w:ascii="Garamond" w:hAnsi="Garamond"/>
+          <w:szCs w:val="24"/>
+        </w:rPr>
+        <w:t xml:space="preserve">. </w:t>
+      </w:r>
+      <w:r>
+        <w:rPr>
+          <w:rFonts w:ascii="Garamond" w:hAnsi="Garamond"/>
+          <w:szCs w:val="24"/>
+        </w:rPr>
+        <w:t xml:space="preserve">While reef-building corals are highly susceptible to rising temperatures, recent research has suggested that reef fishes, the primary fisheries resource </w:t>
+      </w:r>
+      <w:r>
+        <w:rPr>
+          <w:rFonts w:ascii="Garamond" w:hAnsi="Garamond"/>
+          <w:szCs w:val="24"/>
+        </w:rPr>
+        <w:t>provided by</w:t>
+      </w:r>
+      <w:r>
+        <w:rPr>
+          <w:rFonts w:ascii="Garamond" w:hAnsi="Garamond"/>
+          <w:szCs w:val="24"/>
+        </w:rPr>
+        <w:t xml:space="preserve"> reefs, may be able to cope with warmer oceans through transgenerational adaptation. Instead, loss of live coral habitat </w:t>
+      </w:r>
+      <w:r>
+        <w:rPr>
+          <w:rFonts w:ascii="Garamond" w:hAnsi="Garamond"/>
+          <w:szCs w:val="24"/>
+        </w:rPr>
+        <w:t>is cited as a primary process that may deplete reef fish communities</w:t>
+      </w:r>
+      <w:r>
+        <w:rPr>
+          <w:rFonts w:ascii="Garamond" w:hAnsi="Garamond"/>
+          <w:szCs w:val="24"/>
+        </w:rPr>
+        <w:t>.</w:t>
       </w:r>
     </w:p>
     <w:p>
@@ -509,13 +619,6 @@
           <w:rFonts w:ascii="Garamond" w:hAnsi="Garamond"/>
           <w:szCs w:val="24"/>
         </w:rPr>
-        <w:t xml:space="preserve"> by</w:t>
-      </w:r>
-      <w:r>
-        <w:rPr>
-          <w:rFonts w:ascii="Garamond" w:hAnsi="Garamond"/>
-          <w:szCs w:val="24"/>
-        </w:rPr>
         <w:t xml:space="preserve"> </w:t>
       </w:r>
       <w:r>
@@ -523,7 +626,14 @@
           <w:rFonts w:ascii="Garamond" w:hAnsi="Garamond"/>
           <w:szCs w:val="24"/>
         </w:rPr>
-        <w:t>using field surveys of</w:t>
+        <w:t>we combined</w:t>
+      </w:r>
+      <w:r>
+        <w:rPr>
+          <w:rFonts w:ascii="Garamond" w:hAnsi="Garamond"/>
+          <w:szCs w:val="24"/>
+        </w:rPr>
+        <w:t xml:space="preserve"> field surveys of</w:t>
       </w:r>
       <w:r>
         <w:rPr>
@@ -537,21 +647,70 @@
           <w:rFonts w:ascii="Garamond" w:hAnsi="Garamond"/>
           <w:szCs w:val="24"/>
         </w:rPr>
-        <w:t xml:space="preserve">cryptobenthic reef fish communities from the hottest reefs on Earth, the southeastern Arabian Gulf, and the nearby thermally benign Gulf of Oman, and combining this with organismal </w:t>
-      </w:r>
-      <w:r>
-        <w:rPr>
-          <w:rFonts w:ascii="Garamond" w:hAnsi="Garamond"/>
-          <w:szCs w:val="24"/>
-        </w:rPr>
-        <w:t>physiology, gut-content DNA metabarcoding, and population modeling</w:t>
-      </w:r>
-      <w:r>
-        <w:rPr>
-          <w:rFonts w:ascii="Garamond" w:hAnsi="Garamond"/>
-          <w:szCs w:val="24"/>
-        </w:rPr>
-        <w:t>, we show that:</w:t>
+        <w:t>cryptobenthic reef fish communities from the southeastern Arabian Gulf</w:t>
+      </w:r>
+      <w:r>
+        <w:rPr>
+          <w:rFonts w:ascii="Garamond" w:hAnsi="Garamond"/>
+          <w:szCs w:val="24"/>
+        </w:rPr>
+        <w:t xml:space="preserve"> (the hottest reefs on Earth)</w:t>
+      </w:r>
+      <w:r>
+        <w:rPr>
+          <w:rFonts w:ascii="Garamond" w:hAnsi="Garamond"/>
+          <w:szCs w:val="24"/>
+        </w:rPr>
+        <w:t xml:space="preserve"> and the nearby thermally benign Gulf of Oman</w:t>
+      </w:r>
+      <w:r>
+        <w:rPr>
+          <w:rFonts w:ascii="Garamond" w:hAnsi="Garamond"/>
+          <w:szCs w:val="24"/>
+        </w:rPr>
+        <w:t xml:space="preserve"> </w:t>
+      </w:r>
+      <w:r>
+        <w:rPr>
+          <w:rFonts w:ascii="Garamond" w:hAnsi="Garamond"/>
+          <w:szCs w:val="24"/>
+        </w:rPr>
+        <w:t xml:space="preserve">with organismal </w:t>
+      </w:r>
+      <w:r>
+        <w:rPr>
+          <w:rFonts w:ascii="Garamond" w:hAnsi="Garamond"/>
+          <w:szCs w:val="24"/>
+        </w:rPr>
+        <w:t>physiology, gut</w:t>
+      </w:r>
+      <w:r>
+        <w:rPr>
+          <w:rFonts w:ascii="Garamond" w:hAnsi="Garamond"/>
+          <w:szCs w:val="24"/>
+        </w:rPr>
+        <w:t xml:space="preserve"> </w:t>
+      </w:r>
+      <w:r>
+        <w:rPr>
+          <w:rFonts w:ascii="Garamond" w:hAnsi="Garamond"/>
+          <w:szCs w:val="24"/>
+        </w:rPr>
+        <w:t>content DNA metabarcoding, and population modeling</w:t>
+      </w:r>
+      <w:r>
+        <w:rPr>
+          <w:rFonts w:ascii="Garamond" w:hAnsi="Garamond"/>
+          <w:szCs w:val="24"/>
+        </w:rPr>
+        <w:t xml:space="preserve"> to</w:t>
+      </w:r>
+      <w:r>
+        <w:rPr>
+          <w:rFonts w:ascii="Garamond" w:hAnsi="Garamond"/>
+          <w:szCs w:val="24"/>
+        </w:rPr>
+        <w:t xml:space="preserve"> show that:</w:t>
       </w:r>
     </w:p>
     <w:p>
@@ -579,7 +738,70 @@
           <w:rFonts w:ascii="Garamond" w:hAnsi="Garamond"/>
           <w:szCs w:val="24"/>
         </w:rPr>
-        <w:t>Cryptobenthic reef fish assemblages from the Arabian Gulf are highly depauperate, comprising half the species and less than 25% of individuals compared to the Gulf of Oman</w:t>
+        <w:t xml:space="preserve">Cryptobenthic reef fish assemblages from the Arabian Gulf are highly depauperate, </w:t>
+      </w:r>
+      <w:r>
+        <w:rPr>
+          <w:rFonts w:ascii="Garamond" w:hAnsi="Garamond"/>
+          <w:szCs w:val="24"/>
+        </w:rPr>
+        <w:t xml:space="preserve">merely including </w:t>
+      </w:r>
+      <w:r>
+        <w:rPr>
+          <w:rFonts w:ascii="Garamond" w:hAnsi="Garamond"/>
+          <w:szCs w:val="24"/>
+        </w:rPr>
+        <w:t>half</w:t>
+      </w:r>
+      <w:r>
+        <w:rPr>
+          <w:rFonts w:ascii="Garamond" w:hAnsi="Garamond"/>
+          <w:szCs w:val="24"/>
+        </w:rPr>
+        <w:t xml:space="preserve"> of</w:t>
+      </w:r>
+      <w:r>
+        <w:rPr>
+          <w:rFonts w:ascii="Garamond" w:hAnsi="Garamond"/>
+          <w:szCs w:val="24"/>
+        </w:rPr>
+        <w:t xml:space="preserve"> the species and less than 25% of </w:t>
+      </w:r>
+      <w:r>
+        <w:rPr>
+          <w:rFonts w:ascii="Garamond" w:hAnsi="Garamond"/>
+          <w:szCs w:val="24"/>
+        </w:rPr>
+        <w:t xml:space="preserve">the </w:t>
+      </w:r>
+      <w:r>
+        <w:rPr>
+          <w:rFonts w:ascii="Garamond" w:hAnsi="Garamond"/>
+          <w:szCs w:val="24"/>
+        </w:rPr>
+        <w:t xml:space="preserve">individuals </w:t>
+      </w:r>
+      <w:r>
+        <w:rPr>
+          <w:rFonts w:ascii="Garamond" w:hAnsi="Garamond"/>
+          <w:szCs w:val="24"/>
+        </w:rPr>
+        <w:t>in</w:t>
+      </w:r>
+      <w:r>
+        <w:rPr>
+          <w:rFonts w:ascii="Garamond" w:hAnsi="Garamond"/>
+          <w:szCs w:val="24"/>
+        </w:rPr>
+        <w:t xml:space="preserve"> the Gulf of Oman</w:t>
+      </w:r>
+      <w:r>
+        <w:rPr>
+          <w:rFonts w:ascii="Garamond" w:hAnsi="Garamond"/>
+          <w:szCs w:val="24"/>
+        </w:rPr>
+        <w:t>, despite comparable benthic communities</w:t>
       </w:r>
       <w:r>
         <w:rPr>
@@ -643,7 +865,21 @@
           <w:rFonts w:ascii="Garamond" w:hAnsi="Garamond"/>
           <w:szCs w:val="24"/>
         </w:rPr>
-        <w:t xml:space="preserve">critical thermal tolerances, as species present </w:t>
+        <w:t>critical thermal tolerances</w:t>
+      </w:r>
+      <w:r>
+        <w:rPr>
+          <w:rFonts w:ascii="Garamond" w:hAnsi="Garamond"/>
+          <w:szCs w:val="24"/>
+        </w:rPr>
+        <w:t>;</w:t>
+      </w:r>
+      <w:r>
+        <w:rPr>
+          <w:rFonts w:ascii="Garamond" w:hAnsi="Garamond"/>
+          <w:szCs w:val="24"/>
+        </w:rPr>
+        <w:t xml:space="preserve"> species present </w:t>
       </w:r>
       <w:r>
         <w:rPr>
@@ -679,7 +915,21 @@
           <w:rFonts w:ascii="Garamond" w:hAnsi="Garamond"/>
           <w:szCs w:val="24"/>
         </w:rPr>
-        <w:t>Instead, stark intraspecific differences in diet and body condition between populations in the two locations suggest an energetic double jeopardy that precludes the persistence of most cryptobenthic species: extreme temperatures increase the costs of growth and homeostasis, while a different and narrower suite of dietary resources exacerbates the satisfaction of these increased energetic requirements</w:t>
+        <w:t xml:space="preserve">Instead, stark intraspecific differences in diet and body condition between populations in the two locations suggest an energetic double jeopardy that precludes the persistence of most cryptobenthic species: extreme temperatures increase the costs of growth and homeostasis, while a different and narrower suite of dietary resources exacerbates the satisfaction of these increased energetic </w:t>
+      </w:r>
+      <w:r>
+        <w:rPr>
+          <w:rFonts w:ascii="Garamond" w:hAnsi="Garamond"/>
+          <w:szCs w:val="24"/>
+        </w:rPr>
+        <w:t>demands</w:t>
+      </w:r>
+      <w:r>
+        <w:rPr>
+          <w:rFonts w:ascii="Garamond" w:hAnsi="Garamond"/>
+          <w:szCs w:val="24"/>
+        </w:rPr>
+        <w:t>.</w:t>
       </w:r>
     </w:p>
     <w:p>
@@ -709,85 +959,193 @@
           <w:szCs w:val="24"/>
         </w:rPr>
         <w:lastRenderedPageBreak/>
-        <w:t xml:space="preserve">The energetic filtering effect of high-temperature reefs stymies the production, transfer, and renewal of cryptobenthic fish biomass, suggesting that climate </w:t>
-      </w:r>
-      <w:proofErr w:type="spellStart"/>
-      <w:r>
-        <w:rPr>
-          <w:rFonts w:ascii="Garamond" w:hAnsi="Garamond"/>
-          <w:szCs w:val="24"/>
-        </w:rPr>
-        <w:t>change</w:t>
-      </w:r>
-      <w:proofErr w:type="spellEnd"/>
-      <w:r>
-        <w:rPr>
-          <w:rFonts w:ascii="Garamond" w:hAnsi="Garamond"/>
-          <w:szCs w:val="24"/>
-        </w:rPr>
-        <w:t xml:space="preserve"> may erode a critical building block of the fast-paced dynamics that underpin coral reef functioning</w:t>
-      </w:r>
-    </w:p>
-    <w:p>
-      <w:pPr>
-        <w:rPr>
-          <w:rFonts w:ascii="Garamond" w:hAnsi="Garamond"/>
-          <w:szCs w:val="24"/>
-        </w:rPr>
-      </w:pPr>
-    </w:p>
-    <w:p>
-      <w:pPr>
-        <w:rPr>
-          <w:rFonts w:ascii="Garamond" w:hAnsi="Garamond"/>
-          <w:szCs w:val="24"/>
-        </w:rPr>
-      </w:pPr>
-      <w:r>
-        <w:rPr>
-          <w:rFonts w:ascii="Garamond" w:hAnsi="Garamond"/>
-          <w:szCs w:val="24"/>
-        </w:rPr>
-        <w:t xml:space="preserve">By integrating across levels of biological organization, our findings offer a critical new glimpse into the effects of rising temperatures on coral reefs. Recent research has suggested that reef fishes will be relatively resilient to the direct and indirect effects of climate change, thus providing a </w:t>
-      </w:r>
-      <w:proofErr w:type="gramStart"/>
-      <w:r>
-        <w:rPr>
-          <w:rFonts w:ascii="Garamond" w:hAnsi="Garamond"/>
-          <w:szCs w:val="24"/>
-        </w:rPr>
-        <w:t>sustained resources</w:t>
-      </w:r>
-      <w:proofErr w:type="gramEnd"/>
-      <w:r>
-        <w:rPr>
-          <w:rFonts w:ascii="Garamond" w:hAnsi="Garamond"/>
-          <w:szCs w:val="24"/>
-        </w:rPr>
-        <w:t xml:space="preserve"> for humanity on rapidly changing reefs. Our results challenge this assumption by revealing the far-reaching effects of warming oceans on the energy budgets of the smallest, most-diverse marine vertebrates. For these species, small body size may set a hard, insurmountable border on their potential to adapt to changing conditions, possibly leading to substantial losses in biodiversity and functioning on coral reefs.</w:t>
-      </w:r>
-    </w:p>
-    <w:p>
-      <w:pPr>
-        <w:rPr>
-          <w:rFonts w:ascii="Garamond" w:hAnsi="Garamond"/>
-          <w:szCs w:val="24"/>
-        </w:rPr>
-      </w:pPr>
-    </w:p>
-    <w:p>
-      <w:pPr>
-        <w:rPr>
-          <w:rFonts w:ascii="Garamond" w:hAnsi="Garamond"/>
-          <w:szCs w:val="24"/>
-        </w:rPr>
-      </w:pPr>
-      <w:r>
-        <w:rPr>
-          <w:rFonts w:ascii="Garamond" w:hAnsi="Garamond"/>
-          <w:szCs w:val="24"/>
-        </w:rPr>
-        <w:t xml:space="preserve">Our unique approach to trace the effects of extreme temperatures from individuals to ecosystems is made possible by the combination of field-surveys, physiological trials, molecular dietary analyses, and theoretical modeling. As such, our paper provides not only critical insights into ecological dynamics on warming reefs, but also offers a blueprint for rigorous integrative ecology in a time of rapid environmental change. Therefore, we believe that our manuscript is ideally suited for the prime exposure afforded by </w:t>
+        <w:t>The energetic filtering effect of high</w:t>
+      </w:r>
+      <w:r>
+        <w:rPr>
+          <w:rFonts w:ascii="Garamond" w:hAnsi="Garamond"/>
+          <w:szCs w:val="24"/>
+        </w:rPr>
+        <w:t xml:space="preserve"> </w:t>
+      </w:r>
+      <w:r>
+        <w:rPr>
+          <w:rFonts w:ascii="Garamond" w:hAnsi="Garamond"/>
+          <w:szCs w:val="24"/>
+        </w:rPr>
+        <w:t>temperature reefs stymies the production, transfer, and renewal of cryptobenthic fish biomass, suggesting that climate change may erode a critical building block of the fast-paced dynamics that underpin coral reef functioning</w:t>
+      </w:r>
+    </w:p>
+    <w:p>
+      <w:pPr>
+        <w:rPr>
+          <w:rFonts w:ascii="Garamond" w:hAnsi="Garamond"/>
+          <w:szCs w:val="24"/>
+        </w:rPr>
+      </w:pPr>
+    </w:p>
+    <w:p>
+      <w:pPr>
+        <w:rPr>
+          <w:rFonts w:ascii="Garamond" w:hAnsi="Garamond"/>
+          <w:szCs w:val="24"/>
+        </w:rPr>
+      </w:pPr>
+      <w:r>
+        <w:rPr>
+          <w:rFonts w:ascii="Garamond" w:hAnsi="Garamond"/>
+          <w:szCs w:val="24"/>
+        </w:rPr>
+        <w:t xml:space="preserve">By integrating </w:t>
+      </w:r>
+      <w:r>
+        <w:rPr>
+          <w:rFonts w:ascii="Garamond" w:hAnsi="Garamond"/>
+          <w:szCs w:val="24"/>
+        </w:rPr>
+        <w:t xml:space="preserve">research </w:t>
+      </w:r>
+      <w:r>
+        <w:rPr>
+          <w:rFonts w:ascii="Garamond" w:hAnsi="Garamond"/>
+          <w:szCs w:val="24"/>
+        </w:rPr>
+        <w:t xml:space="preserve">across </w:t>
+      </w:r>
+      <w:r>
+        <w:rPr>
+          <w:rFonts w:ascii="Garamond" w:hAnsi="Garamond"/>
+          <w:szCs w:val="24"/>
+        </w:rPr>
+        <w:t>the organism</w:t>
+      </w:r>
+      <w:r>
+        <w:rPr>
+          <w:rFonts w:ascii="Garamond" w:hAnsi="Garamond"/>
+          <w:szCs w:val="24"/>
+        </w:rPr>
+        <w:t>al</w:t>
+      </w:r>
+      <w:r>
+        <w:rPr>
+          <w:rFonts w:ascii="Garamond" w:hAnsi="Garamond"/>
+          <w:szCs w:val="24"/>
+        </w:rPr>
+        <w:t>, population, community, and ecosystem levels</w:t>
+      </w:r>
+      <w:r>
+        <w:rPr>
+          <w:rFonts w:ascii="Garamond" w:hAnsi="Garamond"/>
+          <w:szCs w:val="24"/>
+        </w:rPr>
+        <w:t xml:space="preserve">, our findings offer a glimpse into the effects of rising temperatures on coral reefs. Recent research has suggested that reef fishes will be resilient to the direct and indirect effects of climate change, thus providing a sustained resource for humanity on rapidly changing reefs. Our results challenge this assumption by revealing the far-reaching effects of </w:t>
+      </w:r>
+      <w:r>
+        <w:rPr>
+          <w:rFonts w:ascii="Garamond" w:hAnsi="Garamond"/>
+          <w:szCs w:val="24"/>
+        </w:rPr>
+        <w:t>extreme temperatures</w:t>
+      </w:r>
+      <w:r>
+        <w:rPr>
+          <w:rFonts w:ascii="Garamond" w:hAnsi="Garamond"/>
+          <w:szCs w:val="24"/>
+        </w:rPr>
+        <w:t xml:space="preserve"> on the energy budgets of the smallest, most-diverse marine vertebrates. For these species, small body size may set a hard, insurmountable bo</w:t>
+      </w:r>
+      <w:r>
+        <w:rPr>
+          <w:rFonts w:ascii="Garamond" w:hAnsi="Garamond"/>
+          <w:szCs w:val="24"/>
+        </w:rPr>
+        <w:t>undary</w:t>
+      </w:r>
+      <w:r>
+        <w:rPr>
+          <w:rFonts w:ascii="Garamond" w:hAnsi="Garamond"/>
+          <w:szCs w:val="24"/>
+        </w:rPr>
+        <w:t xml:space="preserve"> on their </w:t>
+      </w:r>
+      <w:r>
+        <w:rPr>
+          <w:rFonts w:ascii="Garamond" w:hAnsi="Garamond"/>
+          <w:szCs w:val="24"/>
+        </w:rPr>
+        <w:t xml:space="preserve">ability </w:t>
+      </w:r>
+      <w:r>
+        <w:rPr>
+          <w:rFonts w:ascii="Garamond" w:hAnsi="Garamond"/>
+          <w:szCs w:val="24"/>
+        </w:rPr>
+        <w:t>to adapt to changing conditions, possibly leading to substantial losses in biodiversity and functioning on coral reefs.</w:t>
+      </w:r>
+    </w:p>
+    <w:p>
+      <w:pPr>
+        <w:rPr>
+          <w:rFonts w:ascii="Garamond" w:hAnsi="Garamond"/>
+          <w:szCs w:val="24"/>
+        </w:rPr>
+      </w:pPr>
+    </w:p>
+    <w:p>
+      <w:pPr>
+        <w:rPr>
+          <w:rFonts w:ascii="Garamond" w:hAnsi="Garamond"/>
+          <w:szCs w:val="24"/>
+        </w:rPr>
+      </w:pPr>
+      <w:r>
+        <w:rPr>
+          <w:rFonts w:ascii="Garamond" w:hAnsi="Garamond"/>
+          <w:szCs w:val="24"/>
+        </w:rPr>
+        <w:t xml:space="preserve">Our unique approach to trace the effects of extreme temperatures from individuals to ecosystems </w:t>
+      </w:r>
+      <w:r>
+        <w:rPr>
+          <w:rFonts w:ascii="Garamond" w:hAnsi="Garamond"/>
+          <w:szCs w:val="24"/>
+        </w:rPr>
+        <w:t>wa</w:t>
+      </w:r>
+      <w:r>
+        <w:rPr>
+          <w:rFonts w:ascii="Garamond" w:hAnsi="Garamond"/>
+          <w:szCs w:val="24"/>
+        </w:rPr>
+        <w:t xml:space="preserve">s made possible by the combination of field-surveys, physiological trials, molecular dietary analyses, and theoretical modeling. As such, our paper provides not only critical insights into ecological dynamics on warming reefs, but </w:t>
+      </w:r>
+      <w:r>
+        <w:rPr>
+          <w:rFonts w:ascii="Garamond" w:hAnsi="Garamond"/>
+          <w:szCs w:val="24"/>
+        </w:rPr>
+        <w:t xml:space="preserve">it </w:t>
+      </w:r>
+      <w:r>
+        <w:rPr>
+          <w:rFonts w:ascii="Garamond" w:hAnsi="Garamond"/>
+          <w:szCs w:val="24"/>
+        </w:rPr>
+        <w:t xml:space="preserve">also offers a blueprint for rigorous integrative ecology </w:t>
+      </w:r>
+      <w:r>
+        <w:rPr>
+          <w:rFonts w:ascii="Garamond" w:hAnsi="Garamond"/>
+          <w:szCs w:val="24"/>
+        </w:rPr>
+        <w:t>to tackle the challenges of</w:t>
+      </w:r>
+      <w:r>
+        <w:rPr>
+          <w:rFonts w:ascii="Garamond" w:hAnsi="Garamond"/>
+          <w:szCs w:val="24"/>
+        </w:rPr>
+        <w:t xml:space="preserve"> rapid environmental change. Therefore, we believe that our manuscript is ideally suited for the prime exposure afforded by </w:t>
       </w:r>
       <w:r>
         <w:rPr>
@@ -819,7 +1177,7 @@
           <w:rFonts w:ascii="Garamond" w:hAnsi="Garamond"/>
           <w:szCs w:val="24"/>
         </w:rPr>
-        <w:t>No related manuscripts or materials presented in the paper are currently under consideration or published and no colleagues have provided comments on the manuscript. All collections were performed in accordance with ethics and collection permits listed in the paper. All raw data and the code necessary to replicate the paper are accessible</w:t>
+        <w:t>All raw data and the code are accessible</w:t>
       </w:r>
       <w:r>
         <w:rPr>
@@ -843,21 +1201,12 @@
           <w:szCs w:val="24"/>
         </w:rPr>
       </w:pPr>
-      <w:proofErr w:type="spellStart"/>
-      <w:r>
-        <w:rPr>
-          <w:rFonts w:ascii="Garamond" w:hAnsi="Garamond"/>
-          <w:szCs w:val="24"/>
-        </w:rPr>
-        <w:t>Sin</w:t>
-      </w:r>
-      <w:proofErr w:type="spellEnd"/>
-      <w:r>
-        <w:rPr>
-          <w:rFonts w:ascii="Garamond" w:hAnsi="Garamond"/>
-          <w:szCs w:val="24"/>
-        </w:rPr>
-        <w:t>cerely</w:t>
+      <w:r>
+        <w:rPr>
+          <w:rFonts w:ascii="Garamond" w:hAnsi="Garamond"/>
+          <w:szCs w:val="24"/>
+        </w:rPr>
+        <w:t>Sincerely</w:t>
       </w:r>
       <w:r>
         <w:rPr>
@@ -937,17 +1286,8 @@
           <w:rFonts w:ascii="Garamond" w:hAnsi="Garamond"/>
           <w:szCs w:val="24"/>
         </w:rPr>
-        <w:t xml:space="preserve">Dr. Simon J. </w:t>
-      </w:r>
-      <w:proofErr w:type="spellStart"/>
-      <w:r>
-        <w:rPr>
-          <w:rFonts w:ascii="Garamond" w:hAnsi="Garamond"/>
-          <w:szCs w:val="24"/>
-        </w:rPr>
-        <w:t>Brandl</w:t>
-      </w:r>
-      <w:proofErr w:type="spellEnd"/>
+        <w:t>Dr. Simon J. Brandl</w:t>
+      </w:r>
       <w:r>
         <w:rPr>
           <w:rFonts w:ascii="Garamond" w:hAnsi="Garamond"/>
@@ -1182,8 +1522,11 @@
           <w:numId w:val="4"/>
         </w:numPr>
         <w:rPr>
-          <w:rFonts w:ascii="Garamond" w:hAnsi="Garamond"/>
-          <w:szCs w:val="24"/>
+          <w:rStyle w:val="Hyperlink"/>
+          <w:rFonts w:ascii="Garamond" w:hAnsi="Garamond"/>
+          <w:color w:val="auto"/>
+          <w:szCs w:val="24"/>
+          <w:u w:val="none"/>
         </w:rPr>
       </w:pPr>
       <w:r>
@@ -1204,11 +1547,52 @@
         </w:r>
       </w:hyperlink>
     </w:p>
+    <w:p>
+      <w:pPr>
+        <w:pStyle w:val="ListParagraph"/>
+        <w:rPr>
+          <w:rFonts w:ascii="Garamond" w:hAnsi="Garamond"/>
+          <w:szCs w:val="24"/>
+        </w:rPr>
+      </w:pPr>
+    </w:p>
+    <w:p>
+      <w:pPr>
+        <w:pStyle w:val="ListParagraph"/>
+        <w:numPr>
+          <w:ilvl w:val="0"/>
+          <w:numId w:val="4"/>
+        </w:numPr>
+        <w:rPr>
+          <w:rFonts w:ascii="Garamond" w:hAnsi="Garamond"/>
+          <w:szCs w:val="24"/>
+        </w:rPr>
+      </w:pPr>
+      <w:r>
+        <w:rPr>
+          <w:rFonts w:ascii="Garamond" w:hAnsi="Garamond"/>
+          <w:szCs w:val="24"/>
+        </w:rPr>
+        <w:t xml:space="preserve">Rick Stuart-Smith, University of Tasmania, </w:t>
+      </w:r>
+      <w:hyperlink r:id="rId15" w:history="1">
+        <w:r>
+          <w:rPr>
+            <w:rStyle w:val="Hyperlink"/>
+            <w:rFonts w:ascii="Garamond" w:hAnsi="Garamond"/>
+            <w:szCs w:val="24"/>
+          </w:rPr>
+          <w:t>rick.stuartsmith@utas.edu.au</w:t>
+        </w:r>
+      </w:hyperlink>
+      <w:bookmarkStart w:id="0" w:name="_GoBack"/>
+      <w:bookmarkEnd w:id="0"/>
+    </w:p>
     <w:sectPr>
-      <w:headerReference w:type="default" r:id="rId15"/>
-      <w:footerReference w:type="even" r:id="rId16"/>
-      <w:headerReference w:type="first" r:id="rId17"/>
-      <w:footerReference w:type="first" r:id="rId18"/>
+      <w:headerReference w:type="default" r:id="rId16"/>
+      <w:footerReference w:type="even" r:id="rId17"/>
+      <w:headerReference w:type="first" r:id="rId18"/>
+      <w:footerReference w:type="first" r:id="rId19"/>
       <w:type w:val="continuous"/>
       <w:pgSz w:w="12240" w:h="15840"/>
       <w:pgMar w:top="1440" w:right="1440" w:bottom="1440" w:left="1440" w:header="454" w:footer="255" w:gutter="0"/>
@@ -1718,16 +2102,8 @@
       <w:rPr>
         <w:rFonts w:ascii="Garamond" w:hAnsi="Garamond"/>
       </w:rPr>
-      <w:t xml:space="preserve">Simon Johannes </w:t>
-    </w:r>
-    <w:proofErr w:type="spellStart"/>
-    <w:r>
-      <w:rPr>
-        <w:rFonts w:ascii="Garamond" w:hAnsi="Garamond"/>
-      </w:rPr>
-      <w:t>Brandl</w:t>
-    </w:r>
-    <w:proofErr w:type="spellEnd"/>
+      <w:t>Simon Johannes Brandl</w:t>
+    </w:r>
   </w:p>
   <w:p>
     <w:pPr>
@@ -2681,6 +3057,7 @@
   <w:style w:type="character" w:default="1" w:styleId="DefaultParagraphFont">
     <w:name w:val="Default Paragraph Font"/>
     <w:uiPriority w:val="1"/>
+    <w:semiHidden/>
     <w:unhideWhenUsed/>
   </w:style>
   <w:style w:type="table" w:default="1" w:styleId="TableNormal">
@@ -3372,7 +3749,7 @@
 </file>
 
 <file path=customXml/itemProps1.xml><?xml version="1.0" encoding="utf-8"?>
-<ds:datastoreItem xmlns:ds="http://schemas.openxmlformats.org/officeDocument/2006/customXml" ds:itemID="{880665C5-F769-3844-8E6B-8CF28D0D49D0}">
+<ds:datastoreItem xmlns:ds="http://schemas.openxmlformats.org/officeDocument/2006/customXml" ds:itemID="{0D03A284-2A43-554D-AC48-B8F47FD7F4EE}">
   <ds:schemaRefs>
     <ds:schemaRef ds:uri="http://schemas.openxmlformats.org/officeDocument/2006/bibliography"/>
   </ds:schemaRefs>

</xml_diff>